<commit_message>
Modify the sop document of airpalne, adb.
</commit_message>
<xml_diff>
--- a/sop/ADB interface driver.docx
+++ b/sop/ADB interface driver.docx
@@ -623,16 +623,7 @@
                 <w:kern w:val="0"/>
                 <w:szCs w:val="24"/>
               </w:rPr>
-              <w:t>2</w:t>
-            </w:r>
-            <w:r>
-              <w:rPr>
-                <w:rFonts w:ascii="Times New Roman" w:eastAsia="新細明體" w:hAnsi="Times New Roman" w:cs="Times New Roman" w:hint="eastAsia"/>
-                <w:bCs/>
-                <w:kern w:val="0"/>
-                <w:szCs w:val="24"/>
-              </w:rPr>
-              <w:t>7</w:t>
+              <w:t>27</w:t>
             </w:r>
             <w:r>
               <w:rPr>
@@ -737,6 +728,14 @@
                 <w:szCs w:val="24"/>
               </w:rPr>
             </w:pPr>
+            <w:r>
+              <w:rPr>
+                <w:rFonts w:ascii="Times New Roman" w:eastAsia="新細明體" w:hAnsi="Times New Roman" w:cs="Times New Roman" w:hint="eastAsia"/>
+                <w:kern w:val="0"/>
+                <w:szCs w:val="24"/>
+              </w:rPr>
+              <w:t>V1.1</w:t>
+            </w:r>
           </w:p>
         </w:tc>
         <w:tc>
@@ -760,6 +759,42 @@
                 <w:szCs w:val="24"/>
               </w:rPr>
             </w:pPr>
+            <w:r>
+              <w:rPr>
+                <w:rFonts w:ascii="Times New Roman" w:eastAsia="新細明體" w:hAnsi="Times New Roman" w:cs="Times New Roman" w:hint="eastAsia"/>
+                <w:bCs/>
+                <w:kern w:val="0"/>
+                <w:szCs w:val="24"/>
+              </w:rPr>
+              <w:t>06</w:t>
+            </w:r>
+            <w:r>
+              <w:rPr>
+                <w:rFonts w:ascii="Times New Roman" w:eastAsia="新細明體" w:hAnsi="Times New Roman" w:cs="Times New Roman"/>
+                <w:bCs/>
+                <w:kern w:val="0"/>
+                <w:szCs w:val="24"/>
+              </w:rPr>
+              <w:t>-</w:t>
+            </w:r>
+            <w:r>
+              <w:rPr>
+                <w:rFonts w:ascii="Times New Roman" w:eastAsia="新細明體" w:hAnsi="Times New Roman" w:cs="Times New Roman" w:hint="eastAsia"/>
+                <w:bCs/>
+                <w:kern w:val="0"/>
+                <w:szCs w:val="24"/>
+              </w:rPr>
+              <w:t>June</w:t>
+            </w:r>
+            <w:r>
+              <w:rPr>
+                <w:rFonts w:ascii="Times New Roman" w:eastAsia="新細明體" w:hAnsi="Times New Roman" w:cs="Times New Roman"/>
+                <w:bCs/>
+                <w:kern w:val="0"/>
+                <w:szCs w:val="24"/>
+              </w:rPr>
+              <w:t>-2019</w:t>
+            </w:r>
           </w:p>
         </w:tc>
         <w:tc>
@@ -783,6 +818,15 @@
                 <w:szCs w:val="24"/>
               </w:rPr>
             </w:pPr>
+            <w:r>
+              <w:rPr>
+                <w:rFonts w:ascii="Times New Roman" w:eastAsia="新細明體" w:hAnsi="Times New Roman" w:cs="Times New Roman"/>
+                <w:bCs/>
+                <w:kern w:val="0"/>
+                <w:szCs w:val="24"/>
+              </w:rPr>
+              <w:t>ZL Chen</w:t>
+            </w:r>
           </w:p>
         </w:tc>
         <w:tc>
@@ -805,6 +849,28 @@
                 <w:szCs w:val="24"/>
               </w:rPr>
             </w:pPr>
+            <w:r>
+              <w:rPr>
+                <w:rFonts w:ascii="Times New Roman" w:eastAsia="新細明體" w:hAnsi="Times New Roman" w:cs="Times New Roman" w:hint="eastAsia"/>
+                <w:kern w:val="0"/>
+                <w:szCs w:val="24"/>
+              </w:rPr>
+              <w:t xml:space="preserve">Join the </w:t>
+            </w:r>
+            <w:r>
+              <w:rPr>
+                <w:rFonts w:ascii="Times New Roman" w:hAnsi="Times New Roman" w:cs="Times New Roman" w:hint="eastAsia"/>
+              </w:rPr>
+              <w:t>Block Diagram</w:t>
+            </w:r>
+            <w:r>
+              <w:rPr>
+                <w:rFonts w:ascii="Times New Roman" w:hAnsi="Times New Roman" w:cs="Times New Roman" w:hint="eastAsia"/>
+              </w:rPr>
+              <w:t>.</w:t>
+            </w:r>
+            <w:bookmarkStart w:id="3" w:name="_GoBack"/>
+            <w:bookmarkEnd w:id="3"/>
           </w:p>
         </w:tc>
       </w:tr>
@@ -868,7 +934,7 @@
     <w:p>
       <w:pPr>
         <w:rPr>
-          <w:rFonts w:ascii="Times New Roman" w:hAnsi="Times New Roman" w:cs="Times New Roman"/>
+          <w:rFonts w:ascii="Times New Roman" w:hAnsi="Times New Roman" w:cs="Times New Roman" w:hint="eastAsia"/>
         </w:rPr>
       </w:pPr>
       <w:r>
@@ -900,88 +966,160 @@
     <w:p>
       <w:pPr>
         <w:rPr>
-          <w:rFonts w:ascii="Times New Roman" w:hAnsi="Times New Roman" w:cs="Times New Roman"/>
-        </w:rPr>
-      </w:pPr>
-      <w:r>
-        <w:rPr>
-          <w:rFonts w:ascii="Times New Roman" w:hAnsi="Times New Roman" w:cs="Times New Roman"/>
-        </w:rPr>
-        <w:t>Step 1:</w:t>
-      </w:r>
+          <w:rFonts w:ascii="Times New Roman" w:hAnsi="Times New Roman" w:cs="Times New Roman" w:hint="eastAsia"/>
+        </w:rPr>
+      </w:pPr>
     </w:p>
     <w:p>
       <w:pPr>
         <w:rPr>
-          <w:rFonts w:ascii="Times New Roman" w:hAnsi="Times New Roman" w:cs="Times New Roman"/>
-        </w:rPr>
-      </w:pPr>
-      <w:r>
-        <w:rPr>
-          <w:rFonts w:ascii="Times New Roman" w:hAnsi="Times New Roman" w:cs="Times New Roman"/>
-        </w:rPr>
-        <w:t>Please</w:t>
-      </w:r>
-      <w:r>
-        <w:rPr>
           <w:rFonts w:ascii="Times New Roman" w:hAnsi="Times New Roman" w:cs="Times New Roman" w:hint="eastAsia"/>
         </w:rPr>
-        <w:t xml:space="preserve"> i</w:t>
-      </w:r>
+      </w:pPr>
       <w:r>
         <w:rPr>
           <w:rFonts w:ascii="Times New Roman" w:hAnsi="Times New Roman" w:cs="Times New Roman" w:hint="eastAsia"/>
         </w:rPr>
-        <w:t>nsert the micro USB to</w:t>
-      </w:r>
-      <w:r>
-        <w:rPr>
-          <w:rFonts w:ascii="Times New Roman" w:hAnsi="Times New Roman" w:cs="Times New Roman" w:hint="eastAsia"/>
-        </w:rPr>
-        <w:t xml:space="preserve"> any computer</w:t>
-      </w:r>
-      <w:r>
-        <w:rPr>
-          <w:rFonts w:ascii="Times New Roman" w:hAnsi="Times New Roman" w:cs="Times New Roman" w:hint="eastAsia"/>
-        </w:rPr>
-        <w:t xml:space="preserve"> and DUT</w:t>
-      </w:r>
-      <w:r>
-        <w:rPr>
-          <w:rFonts w:ascii="Times New Roman" w:hAnsi="Times New Roman" w:cs="Times New Roman" w:hint="eastAsia"/>
-        </w:rPr>
-        <w:t xml:space="preserve"> (Android System)</w:t>
-      </w:r>
-      <w:r>
-        <w:rPr>
-          <w:rFonts w:ascii="Times New Roman" w:hAnsi="Times New Roman" w:cs="Times New Roman" w:hint="eastAsia"/>
-        </w:rPr>
-        <w:t>.</w:t>
+        <w:t>Block Diagram:</w:t>
       </w:r>
     </w:p>
     <w:p>
       <w:pPr>
+        <w:widowControl/>
+        <w:rPr>
+          <w:rFonts w:ascii="Times New Roman" w:hAnsi="Times New Roman" w:cs="Times New Roman" w:hint="eastAsia"/>
+        </w:rPr>
+      </w:pPr>
+      <w:r>
         <w:rPr>
           <w:rFonts w:ascii="Times New Roman" w:hAnsi="Times New Roman" w:cs="Times New Roman"/>
-        </w:rPr>
-      </w:pPr>
-      <w:r>
-        <w:rPr>
-          <w:rFonts w:ascii="Times New Roman" w:hAnsi="Times New Roman" w:cs="Times New Roman" w:hint="eastAsia"/>
-        </w:rPr>
-        <w:t>DUT (Android System)</w:t>
-      </w:r>
-      <w:r>
-        <w:rPr>
-          <w:rFonts w:ascii="Times New Roman" w:hAnsi="Times New Roman" w:cs="Times New Roman" w:hint="eastAsia"/>
-        </w:rPr>
-        <w:t>:</w:t>
+          <w:noProof/>
+        </w:rPr>
+        <w:drawing>
+          <wp:inline distT="0" distB="0" distL="0" distR="0">
+            <wp:extent cx="5696941" cy="2171700"/>
+            <wp:effectExtent l="0" t="0" r="0" b="0"/>
+            <wp:docPr id="4" name="圖片 4"/>
+            <wp:cNvGraphicFramePr>
+              <a:graphicFrameLocks xmlns:a="http://schemas.openxmlformats.org/drawingml/2006/main" noChangeAspect="1"/>
+            </wp:cNvGraphicFramePr>
+            <a:graphic xmlns:a="http://schemas.openxmlformats.org/drawingml/2006/main">
+              <a:graphicData uri="http://schemas.openxmlformats.org/drawingml/2006/picture">
+                <pic:pic xmlns:pic="http://schemas.openxmlformats.org/drawingml/2006/picture">
+                  <pic:nvPicPr>
+                    <pic:cNvPr id="0" name="Picture 1"/>
+                    <pic:cNvPicPr>
+                      <a:picLocks noChangeAspect="1" noChangeArrowheads="1"/>
+                    </pic:cNvPicPr>
+                  </pic:nvPicPr>
+                  <pic:blipFill>
+                    <a:blip r:embed="rId9">
+                      <a:extLst>
+                        <a:ext uri="{28A0092B-C50C-407E-A947-70E740481C1C}">
+                          <a14:useLocalDpi xmlns:a14="http://schemas.microsoft.com/office/drawing/2010/main" val="0"/>
+                        </a:ext>
+                      </a:extLst>
+                    </a:blip>
+                    <a:srcRect/>
+                    <a:stretch>
+                      <a:fillRect/>
+                    </a:stretch>
+                  </pic:blipFill>
+                  <pic:spPr bwMode="auto">
+                    <a:xfrm>
+                      <a:off x="0" y="0"/>
+                      <a:ext cx="5703785" cy="2174309"/>
+                    </a:xfrm>
+                    <a:prstGeom prst="rect">
+                      <a:avLst/>
+                    </a:prstGeom>
+                    <a:noFill/>
+                    <a:ln>
+                      <a:noFill/>
+                    </a:ln>
+                  </pic:spPr>
+                </pic:pic>
+              </a:graphicData>
+            </a:graphic>
+          </wp:inline>
+        </w:drawing>
       </w:r>
     </w:p>
     <w:p>
       <w:pPr>
+        <w:widowControl/>
+        <w:rPr>
+          <w:rFonts w:ascii="Times New Roman" w:hAnsi="Times New Roman" w:cs="Times New Roman" w:hint="eastAsia"/>
+        </w:rPr>
+      </w:pPr>
+    </w:p>
+    <w:p>
+      <w:pPr>
+        <w:widowControl/>
         <w:rPr>
           <w:rFonts w:ascii="Times New Roman" w:hAnsi="Times New Roman" w:cs="Times New Roman"/>
+        </w:rPr>
+      </w:pPr>
+      <w:r>
+        <w:rPr>
+          <w:rFonts w:ascii="Times New Roman" w:hAnsi="Times New Roman" w:cs="Times New Roman"/>
+        </w:rPr>
+        <w:t>Step 1:</w:t>
+      </w:r>
+    </w:p>
+    <w:p>
+      <w:pPr>
+        <w:rPr>
+          <w:rFonts w:ascii="Times New Roman" w:hAnsi="Times New Roman" w:cs="Times New Roman"/>
+        </w:rPr>
+      </w:pPr>
+      <w:r>
+        <w:rPr>
+          <w:rFonts w:ascii="Times New Roman" w:hAnsi="Times New Roman" w:cs="Times New Roman"/>
+        </w:rPr>
+        <w:t>Please</w:t>
+      </w:r>
+      <w:r>
+        <w:rPr>
+          <w:rFonts w:ascii="Times New Roman" w:hAnsi="Times New Roman" w:cs="Times New Roman" w:hint="eastAsia"/>
+        </w:rPr>
+        <w:t xml:space="preserve"> i</w:t>
+      </w:r>
+      <w:r>
+        <w:rPr>
+          <w:rFonts w:ascii="Times New Roman" w:hAnsi="Times New Roman" w:cs="Times New Roman" w:hint="eastAsia"/>
+        </w:rPr>
+        <w:t>nsert the micro USB to</w:t>
+      </w:r>
+      <w:r>
+        <w:rPr>
+          <w:rFonts w:ascii="Times New Roman" w:hAnsi="Times New Roman" w:cs="Times New Roman" w:hint="eastAsia"/>
+        </w:rPr>
+        <w:t xml:space="preserve"> any computer</w:t>
+      </w:r>
+      <w:r>
+        <w:rPr>
+          <w:rFonts w:ascii="Times New Roman" w:hAnsi="Times New Roman" w:cs="Times New Roman" w:hint="eastAsia"/>
+        </w:rPr>
+        <w:t xml:space="preserve"> and DUT</w:t>
+      </w:r>
+      <w:r>
+        <w:rPr>
+          <w:rFonts w:ascii="Times New Roman" w:hAnsi="Times New Roman" w:cs="Times New Roman" w:hint="eastAsia"/>
+        </w:rPr>
+        <w:t xml:space="preserve"> (Android System)</w:t>
+      </w:r>
+      <w:r>
+        <w:rPr>
+          <w:rFonts w:ascii="Times New Roman" w:hAnsi="Times New Roman" w:cs="Times New Roman" w:hint="eastAsia"/>
+        </w:rPr>
+        <w:t>.</w:t>
+      </w:r>
+    </w:p>
+    <w:p>
+      <w:pPr>
+        <w:rPr>
+          <w:rFonts w:ascii="Times New Roman" w:hAnsi="Times New Roman" w:cs="Times New Roman" w:hint="eastAsia"/>
         </w:rPr>
       </w:pPr>
       <w:r>
@@ -992,27 +1130,27 @@
         <mc:AlternateContent>
           <mc:Choice Requires="wps">
             <w:drawing>
-              <wp:anchor distT="0" distB="0" distL="114300" distR="114300" simplePos="0" relativeHeight="251659264" behindDoc="0" locked="0" layoutInCell="1" allowOverlap="1" wp14:anchorId="03A6C42A" wp14:editId="2FC03BE0">
+              <wp:anchor distT="0" distB="0" distL="114300" distR="114300" simplePos="0" relativeHeight="251661312" behindDoc="0" locked="0" layoutInCell="1" allowOverlap="1" wp14:anchorId="25E95FAE" wp14:editId="050855AE">
                 <wp:simplePos x="0" y="0"/>
                 <wp:positionH relativeFrom="column">
-                  <wp:posOffset>2160822</wp:posOffset>
+                  <wp:posOffset>4015105</wp:posOffset>
                 </wp:positionH>
                 <wp:positionV relativeFrom="paragraph">
-                  <wp:posOffset>2464904</wp:posOffset>
+                  <wp:posOffset>727075</wp:posOffset>
                 </wp:positionV>
-                <wp:extent cx="707666" cy="135172"/>
-                <wp:effectExtent l="0" t="19050" r="35560" b="36830"/>
+                <wp:extent cx="550545" cy="133985"/>
+                <wp:effectExtent l="19050" t="114300" r="1905" b="94615"/>
                 <wp:wrapNone/>
-                <wp:docPr id="6" name="向右箭號 6"/>
+                <wp:docPr id="7" name="向右箭號 7"/>
                 <wp:cNvGraphicFramePr/>
                 <a:graphic xmlns:a="http://schemas.openxmlformats.org/drawingml/2006/main">
                   <a:graphicData uri="http://schemas.microsoft.com/office/word/2010/wordprocessingShape">
                     <wps:wsp>
                       <wps:cNvSpPr/>
                       <wps:spPr>
-                        <a:xfrm>
+                        <a:xfrm rot="20268309">
                           <a:off x="0" y="0"/>
-                          <a:ext cx="707666" cy="135172"/>
+                          <a:ext cx="550545" cy="133985"/>
                         </a:xfrm>
                         <a:prstGeom prst="rightArrow">
                           <a:avLst/>
@@ -1076,7 +1214,7 @@
                   <v:h position="#0,#1" xrange="0,21600" yrange="0,10800"/>
                 </v:handles>
               </v:shapetype>
-              <v:shape id="向右箭號 6" o:spid="_x0000_s1026" type="#_x0000_t13" style="position:absolute;margin-left:170.15pt;margin-top:194.1pt;width:55.7pt;height:10.65pt;z-index:251659264;visibility:visible;mso-wrap-style:square;mso-width-percent:0;mso-height-percent:0;mso-wrap-distance-left:9pt;mso-wrap-distance-top:0;mso-wrap-distance-right:9pt;mso-wrap-distance-bottom:0;mso-position-horizontal:absolute;mso-position-horizontal-relative:text;mso-position-vertical:absolute;mso-position-vertical-relative:text;mso-width-percent:0;mso-height-percent:0;mso-width-relative:margin;mso-height-relative:margin;v-text-anchor:middle" o:gfxdata="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" adj="19537" fillcolor="red" strokecolor="red" strokeweight="2pt"/>
+              <v:shape id="向右箭號 7" o:spid="_x0000_s1026" type="#_x0000_t13" style="position:absolute;margin-left:316.15pt;margin-top:57.25pt;width:43.35pt;height:10.55pt;rotation:-1454562fd;z-index:251661312;visibility:visible;mso-wrap-style:square;mso-width-percent:0;mso-height-percent:0;mso-wrap-distance-left:9pt;mso-wrap-distance-top:0;mso-wrap-distance-right:9pt;mso-wrap-distance-bottom:0;mso-position-horizontal:absolute;mso-position-horizontal-relative:text;mso-position-vertical:absolute;mso-position-vertical-relative:text;mso-width-percent:0;mso-height-percent:0;mso-width-relative:margin;mso-height-relative:margin;v-text-anchor:middle" o:gfxdata="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" adj="18972" fillcolor="red" strokecolor="red" strokeweight="2pt"/>
             </w:pict>
           </mc:Fallback>
         </mc:AlternateContent>
@@ -1086,105 +1224,30 @@
           <w:rFonts w:ascii="Times New Roman" w:hAnsi="Times New Roman" w:cs="Times New Roman" w:hint="eastAsia"/>
           <w:noProof/>
         </w:rPr>
-        <w:drawing>
-          <wp:inline distT="0" distB="0" distL="0" distR="0" wp14:anchorId="7CC5D830" wp14:editId="4D03A525">
-            <wp:extent cx="4715124" cy="3534784"/>
-            <wp:effectExtent l="0" t="0" r="0" b="8890"/>
-            <wp:docPr id="5" name="圖片 5"/>
-            <wp:cNvGraphicFramePr>
-              <a:graphicFrameLocks xmlns:a="http://schemas.openxmlformats.org/drawingml/2006/main" noChangeAspect="1"/>
-            </wp:cNvGraphicFramePr>
-            <a:graphic xmlns:a="http://schemas.openxmlformats.org/drawingml/2006/main">
-              <a:graphicData uri="http://schemas.openxmlformats.org/drawingml/2006/picture">
-                <pic:pic xmlns:pic="http://schemas.openxmlformats.org/drawingml/2006/picture">
-                  <pic:nvPicPr>
-                    <pic:cNvPr id="0" name="IMG_6588.JPG"/>
-                    <pic:cNvPicPr/>
-                  </pic:nvPicPr>
-                  <pic:blipFill>
-                    <a:blip r:embed="rId9" cstate="print">
-                      <a:extLst>
-                        <a:ext uri="{28A0092B-C50C-407E-A947-70E740481C1C}">
-                          <a14:useLocalDpi xmlns:a14="http://schemas.microsoft.com/office/drawing/2010/main" val="0"/>
-                        </a:ext>
-                      </a:extLst>
-                    </a:blip>
-                    <a:stretch>
-                      <a:fillRect/>
-                    </a:stretch>
-                  </pic:blipFill>
-                  <pic:spPr>
-                    <a:xfrm rot="10800000">
-                      <a:off x="0" y="0"/>
-                      <a:ext cx="4723832" cy="3541312"/>
-                    </a:xfrm>
-                    <a:prstGeom prst="rect">
-                      <a:avLst/>
-                    </a:prstGeom>
-                  </pic:spPr>
-                </pic:pic>
-              </a:graphicData>
-            </a:graphic>
-          </wp:inline>
-        </w:drawing>
-      </w:r>
-    </w:p>
-    <w:p>
-      <w:pPr>
-        <w:rPr>
-          <w:rFonts w:ascii="Times New Roman" w:hAnsi="Times New Roman" w:cs="Times New Roman"/>
-        </w:rPr>
-      </w:pPr>
-      <w:proofErr w:type="gramStart"/>
-      <w:r>
-        <w:rPr>
-          <w:rFonts w:ascii="Times New Roman" w:hAnsi="Times New Roman" w:cs="Times New Roman" w:hint="eastAsia"/>
-        </w:rPr>
-        <w:t>computer</w:t>
-      </w:r>
-      <w:proofErr w:type="gramEnd"/>
-      <w:r>
-        <w:rPr>
-          <w:rFonts w:ascii="Times New Roman" w:hAnsi="Times New Roman" w:cs="Times New Roman" w:hint="eastAsia"/>
-        </w:rPr>
-        <w:t>:</w:t>
-      </w:r>
-    </w:p>
-    <w:p>
-      <w:pPr>
-        <w:rPr>
-          <w:rFonts w:ascii="Times New Roman" w:hAnsi="Times New Roman" w:cs="Times New Roman"/>
-        </w:rPr>
-      </w:pPr>
-      <w:r>
-        <w:rPr>
-          <w:rFonts w:ascii="Times New Roman" w:hAnsi="Times New Roman" w:cs="Times New Roman" w:hint="eastAsia"/>
-          <w:noProof/>
-        </w:rPr>
         <mc:AlternateContent>
           <mc:Choice Requires="wps">
             <w:drawing>
-              <wp:anchor distT="0" distB="0" distL="114300" distR="114300" simplePos="0" relativeHeight="251661312" behindDoc="0" locked="0" layoutInCell="1" allowOverlap="1" wp14:anchorId="03EDF8CA" wp14:editId="5B6E09F7">
+              <wp:anchor distT="0" distB="0" distL="114300" distR="114300" simplePos="0" relativeHeight="251659264" behindDoc="0" locked="0" layoutInCell="1" allowOverlap="1" wp14:anchorId="5D461FA5" wp14:editId="6638EB16">
                 <wp:simplePos x="0" y="0"/>
                 <wp:positionH relativeFrom="column">
-                  <wp:posOffset>2114040</wp:posOffset>
+                  <wp:posOffset>1101751</wp:posOffset>
                 </wp:positionH>
                 <wp:positionV relativeFrom="paragraph">
-                  <wp:posOffset>1423541</wp:posOffset>
+                  <wp:posOffset>1498727</wp:posOffset>
                 </wp:positionV>
-                <wp:extent cx="550647" cy="134576"/>
-                <wp:effectExtent l="19050" t="114300" r="1905" b="94615"/>
+                <wp:extent cx="707666" cy="135172"/>
+                <wp:effectExtent l="0" t="19050" r="35560" b="36830"/>
                 <wp:wrapNone/>
-                <wp:docPr id="7" name="向右箭號 7"/>
+                <wp:docPr id="6" name="向右箭號 6"/>
                 <wp:cNvGraphicFramePr/>
                 <a:graphic xmlns:a="http://schemas.openxmlformats.org/drawingml/2006/main">
                   <a:graphicData uri="http://schemas.microsoft.com/office/word/2010/wordprocessingShape">
                     <wps:wsp>
                       <wps:cNvSpPr/>
                       <wps:spPr>
-                        <a:xfrm rot="20268309">
+                        <a:xfrm>
                           <a:off x="0" y="0"/>
-                          <a:ext cx="550647" cy="134576"/>
+                          <a:ext cx="707666" cy="135172"/>
                         </a:xfrm>
                         <a:prstGeom prst="rightArrow">
                           <a:avLst/>
@@ -1232,7 +1295,7 @@
           </mc:Choice>
           <mc:Fallback>
             <w:pict>
-              <v:shape id="向右箭號 7" o:spid="_x0000_s1026" type="#_x0000_t13" style="position:absolute;margin-left:166.45pt;margin-top:112.1pt;width:43.35pt;height:10.6pt;rotation:-1454562fd;z-index:251661312;visibility:visible;mso-wrap-style:square;mso-width-percent:0;mso-height-percent:0;mso-wrap-distance-left:9pt;mso-wrap-distance-top:0;mso-wrap-distance-right:9pt;mso-wrap-distance-bottom:0;mso-position-horizontal:absolute;mso-position-horizontal-relative:text;mso-position-vertical:absolute;mso-position-vertical-relative:text;mso-width-percent:0;mso-height-percent:0;mso-width-relative:margin;mso-height-relative:margin;v-text-anchor:middle" o:gfxdata="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" adj="18961" fillcolor="red" strokecolor="red" strokeweight="2pt"/>
+              <v:shape id="向右箭號 6" o:spid="_x0000_s1026" type="#_x0000_t13" style="position:absolute;margin-left:86.75pt;margin-top:118pt;width:55.7pt;height:10.65pt;z-index:251659264;visibility:visible;mso-wrap-style:square;mso-width-percent:0;mso-height-percent:0;mso-wrap-distance-left:9pt;mso-wrap-distance-top:0;mso-wrap-distance-right:9pt;mso-wrap-distance-bottom:0;mso-position-horizontal:absolute;mso-position-horizontal-relative:text;mso-position-vertical:absolute;mso-position-vertical-relative:text;mso-width-percent:0;mso-height-percent:0;mso-width-relative:margin;mso-height-relative:margin;v-text-anchor:middle" o:gfxdata="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" adj="19537" fillcolor="red" strokecolor="red" strokeweight="2pt"/>
             </w:pict>
           </mc:Fallback>
         </mc:AlternateContent>
@@ -1243,10 +1306,10 @@
           <w:noProof/>
         </w:rPr>
         <w:drawing>
-          <wp:inline distT="0" distB="0" distL="0" distR="0" wp14:anchorId="2781257E" wp14:editId="208827AB">
-            <wp:extent cx="3475607" cy="4636059"/>
-            <wp:effectExtent l="0" t="8572" r="2222" b="2223"/>
-            <wp:docPr id="1" name="圖片 1"/>
+          <wp:inline distT="0" distB="0" distL="0" distR="0" wp14:anchorId="309F8548" wp14:editId="72C8F046">
+            <wp:extent cx="2878581" cy="2157984"/>
+            <wp:effectExtent l="0" t="0" r="0" b="0"/>
+            <wp:docPr id="5" name="圖片 5"/>
             <wp:cNvGraphicFramePr>
               <a:graphicFrameLocks xmlns:a="http://schemas.openxmlformats.org/drawingml/2006/main" noChangeAspect="1"/>
             </wp:cNvGraphicFramePr>
@@ -1254,7 +1317,7 @@
               <a:graphicData uri="http://schemas.openxmlformats.org/drawingml/2006/picture">
                 <pic:pic xmlns:pic="http://schemas.openxmlformats.org/drawingml/2006/picture">
                   <pic:nvPicPr>
-                    <pic:cNvPr id="0" name="IMG_6587.JPG"/>
+                    <pic:cNvPr id="0" name="IMG_6588.JPG"/>
                     <pic:cNvPicPr/>
                   </pic:nvPicPr>
                   <pic:blipFill>
@@ -1270,9 +1333,9 @@
                     </a:stretch>
                   </pic:blipFill>
                   <pic:spPr>
-                    <a:xfrm rot="16200000">
+                    <a:xfrm rot="10800000">
                       <a:off x="0" y="0"/>
-                      <a:ext cx="3476318" cy="4637007"/>
+                      <a:ext cx="2891896" cy="2167966"/>
                     </a:xfrm>
                     <a:prstGeom prst="rect">
                       <a:avLst/>
@@ -1284,23 +1347,149 @@
           </wp:inline>
         </w:drawing>
       </w:r>
+      <w:r>
+        <w:rPr>
+          <w:rFonts w:ascii="Times New Roman" w:hAnsi="Times New Roman" w:cs="Times New Roman" w:hint="eastAsia"/>
+          <w:noProof/>
+        </w:rPr>
+        <w:drawing>
+          <wp:inline distT="0" distB="0" distL="0" distR="0" wp14:anchorId="21B69475" wp14:editId="746A1D0D">
+            <wp:extent cx="2136687" cy="2850095"/>
+            <wp:effectExtent l="5080" t="0" r="2540" b="2540"/>
+            <wp:docPr id="1" name="圖片 1"/>
+            <wp:cNvGraphicFramePr>
+              <a:graphicFrameLocks xmlns:a="http://schemas.openxmlformats.org/drawingml/2006/main" noChangeAspect="1"/>
+            </wp:cNvGraphicFramePr>
+            <a:graphic xmlns:a="http://schemas.openxmlformats.org/drawingml/2006/main">
+              <a:graphicData uri="http://schemas.openxmlformats.org/drawingml/2006/picture">
+                <pic:pic xmlns:pic="http://schemas.openxmlformats.org/drawingml/2006/picture">
+                  <pic:nvPicPr>
+                    <pic:cNvPr id="0" name="IMG_6587.JPG"/>
+                    <pic:cNvPicPr/>
+                  </pic:nvPicPr>
+                  <pic:blipFill>
+                    <a:blip r:embed="rId11" cstate="print">
+                      <a:extLst>
+                        <a:ext uri="{28A0092B-C50C-407E-A947-70E740481C1C}">
+                          <a14:useLocalDpi xmlns:a14="http://schemas.microsoft.com/office/drawing/2010/main" val="0"/>
+                        </a:ext>
+                      </a:extLst>
+                    </a:blip>
+                    <a:stretch>
+                      <a:fillRect/>
+                    </a:stretch>
+                  </pic:blipFill>
+                  <pic:spPr>
+                    <a:xfrm rot="16200000">
+                      <a:off x="0" y="0"/>
+                      <a:ext cx="2136687" cy="2850095"/>
+                    </a:xfrm>
+                    <a:prstGeom prst="rect">
+                      <a:avLst/>
+                    </a:prstGeom>
+                  </pic:spPr>
+                </pic:pic>
+              </a:graphicData>
+            </a:graphic>
+          </wp:inline>
+        </w:drawing>
+      </w:r>
     </w:p>
     <w:p>
       <w:pPr>
-        <w:widowControl/>
+        <w:ind w:left="1440" w:firstLine="480"/>
         <w:rPr>
           <w:rFonts w:ascii="Times New Roman" w:hAnsi="Times New Roman" w:cs="Times New Roman"/>
-        </w:rPr>
-      </w:pPr>
-      <w:r>
-        <w:rPr>
-          <w:rFonts w:ascii="Times New Roman" w:hAnsi="Times New Roman" w:cs="Times New Roman"/>
-        </w:rPr>
-        <w:br w:type="page"/>
+          <w:color w:val="00B0F0"/>
+        </w:rPr>
+      </w:pPr>
+      <w:r>
+        <w:rPr>
+          <w:rFonts w:ascii="Times New Roman" w:hAnsi="Times New Roman" w:cs="Times New Roman" w:hint="eastAsia"/>
+          <w:color w:val="00B0F0"/>
+        </w:rPr>
+        <w:t>Figure 1</w:t>
+      </w:r>
+      <w:r>
+        <w:rPr>
+          <w:rFonts w:ascii="Times New Roman" w:hAnsi="Times New Roman" w:cs="Times New Roman" w:hint="eastAsia"/>
+          <w:color w:val="00B0F0"/>
+        </w:rPr>
+        <w:tab/>
+      </w:r>
+      <w:r>
+        <w:rPr>
+          <w:rFonts w:ascii="Times New Roman" w:hAnsi="Times New Roman" w:cs="Times New Roman" w:hint="eastAsia"/>
+          <w:color w:val="00B0F0"/>
+        </w:rPr>
+        <w:tab/>
+      </w:r>
+      <w:r>
+        <w:rPr>
+          <w:rFonts w:ascii="Times New Roman" w:hAnsi="Times New Roman" w:cs="Times New Roman" w:hint="eastAsia"/>
+          <w:color w:val="00B0F0"/>
+        </w:rPr>
+        <w:tab/>
+      </w:r>
+      <w:r>
+        <w:rPr>
+          <w:rFonts w:ascii="Times New Roman" w:hAnsi="Times New Roman" w:cs="Times New Roman" w:hint="eastAsia"/>
+          <w:color w:val="00B0F0"/>
+        </w:rPr>
+        <w:tab/>
+      </w:r>
+      <w:r>
+        <w:rPr>
+          <w:rFonts w:ascii="Times New Roman" w:hAnsi="Times New Roman" w:cs="Times New Roman" w:hint="eastAsia"/>
+          <w:color w:val="00B0F0"/>
+        </w:rPr>
+        <w:tab/>
+      </w:r>
+      <w:r>
+        <w:rPr>
+          <w:rFonts w:ascii="Times New Roman" w:hAnsi="Times New Roman" w:cs="Times New Roman" w:hint="eastAsia"/>
+          <w:color w:val="00B0F0"/>
+        </w:rPr>
+        <w:tab/>
+      </w:r>
+      <w:r>
+        <w:rPr>
+          <w:rFonts w:ascii="Times New Roman" w:hAnsi="Times New Roman" w:cs="Times New Roman" w:hint="eastAsia"/>
+          <w:color w:val="00B0F0"/>
+        </w:rPr>
+        <w:tab/>
+      </w:r>
+      <w:r>
+        <w:rPr>
+          <w:rFonts w:ascii="Times New Roman" w:hAnsi="Times New Roman" w:cs="Times New Roman" w:hint="eastAsia"/>
+          <w:color w:val="00B0F0"/>
+        </w:rPr>
+        <w:tab/>
+      </w:r>
+      <w:r>
+        <w:rPr>
+          <w:rFonts w:ascii="Times New Roman" w:hAnsi="Times New Roman" w:cs="Times New Roman" w:hint="eastAsia"/>
+          <w:color w:val="00B0F0"/>
+        </w:rPr>
+        <w:t>Figure 2</w:t>
       </w:r>
     </w:p>
     <w:p>
       <w:pPr>
+        <w:widowControl/>
+        <w:rPr>
+          <w:rFonts w:ascii="Times New Roman" w:hAnsi="Times New Roman" w:cs="Times New Roman"/>
+        </w:rPr>
+      </w:pPr>
+      <w:r>
+        <w:rPr>
+          <w:rFonts w:ascii="Times New Roman" w:hAnsi="Times New Roman" w:cs="Times New Roman"/>
+        </w:rPr>
+        <w:br w:type="page"/>
+      </w:r>
+    </w:p>
+    <w:p>
+      <w:pPr>
         <w:rPr>
           <w:rFonts w:ascii="Times New Roman" w:hAnsi="Times New Roman" w:cs="Times New Roman"/>
         </w:rPr>
@@ -1342,6 +1531,33 @@
           <w:rFonts w:ascii="Times New Roman" w:hAnsi="Times New Roman" w:cs="Times New Roman" w:hint="eastAsia"/>
         </w:rPr>
         <w:t>ADB Interface driver by USB driver under the device manager.</w:t>
+      </w:r>
+      <w:r>
+        <w:rPr>
+          <w:rFonts w:ascii="Times New Roman" w:hAnsi="Times New Roman" w:cs="Times New Roman" w:hint="eastAsia"/>
+        </w:rPr>
+        <w:t xml:space="preserve"> </w:t>
+      </w:r>
+      <w:r>
+        <w:rPr>
+          <w:rFonts w:ascii="Times New Roman" w:hAnsi="Times New Roman" w:cs="Times New Roman" w:hint="eastAsia"/>
+          <w:color w:val="00B0F0"/>
+        </w:rPr>
+        <w:t>(</w:t>
+      </w:r>
+      <w:r>
+        <w:rPr>
+          <w:rFonts w:ascii="Times New Roman" w:hAnsi="Times New Roman" w:cs="Times New Roman" w:hint="eastAsia"/>
+          <w:color w:val="00B0F0"/>
+        </w:rPr>
+        <w:t>Figure 2</w:t>
+      </w:r>
+      <w:r>
+        <w:rPr>
+          <w:rFonts w:ascii="Times New Roman" w:hAnsi="Times New Roman" w:cs="Times New Roman" w:hint="eastAsia"/>
+          <w:color w:val="00B0F0"/>
+        </w:rPr>
+        <w:t>)</w:t>
       </w:r>
     </w:p>
     <w:p>
@@ -1459,16 +1675,8 @@
         <w:rPr>
           <w:rFonts w:ascii="Times New Roman" w:hAnsi="Times New Roman" w:cs="Times New Roman"/>
         </w:rPr>
-        <w:t>automation\installer\</w:t>
-      </w:r>
-      <w:proofErr w:type="spellStart"/>
-      <w:r>
-        <w:rPr>
-          <w:rFonts w:ascii="Times New Roman" w:hAnsi="Times New Roman" w:cs="Times New Roman"/>
-        </w:rPr>
-        <w:t>usb_driver</w:t>
-      </w:r>
-      <w:proofErr w:type="spellEnd"/>
+        <w:t>automation\installer\usb_driver</w:t>
+      </w:r>
       <w:r>
         <w:rPr>
           <w:rFonts w:ascii="Times New Roman" w:hAnsi="Times New Roman" w:cs="Times New Roman" w:hint="eastAsia"/>
@@ -1503,7 +1711,7 @@
                     <pic:cNvPicPr/>
                   </pic:nvPicPr>
                   <pic:blipFill>
-                    <a:blip r:embed="rId11">
+                    <a:blip r:embed="rId12">
                       <a:extLst>
                         <a:ext uri="{28A0092B-C50C-407E-A947-70E740481C1C}">
                           <a14:useLocalDpi xmlns:a14="http://schemas.microsoft.com/office/drawing/2010/main" val="0"/>
@@ -1638,7 +1846,7 @@
                     <pic:cNvPicPr/>
                   </pic:nvPicPr>
                   <pic:blipFill>
-                    <a:blip r:embed="rId12">
+                    <a:blip r:embed="rId13">
                       <a:extLst>
                         <a:ext uri="{28A0092B-C50C-407E-A947-70E740481C1C}">
                           <a14:useLocalDpi xmlns:a14="http://schemas.microsoft.com/office/drawing/2010/main" val="0"/>
@@ -1896,7 +2104,7 @@
         <w:rPr>
           <w:rFonts w:ascii="Times New Roman" w:hAnsi="Times New Roman" w:cs="Times New Roman" w:hint="eastAsia"/>
         </w:rPr>
-        <w:t xml:space="preserve">and launch the </w:t>
+        <w:t xml:space="preserve">and launch </w:t>
       </w:r>
       <w:r>
         <w:rPr>
@@ -1925,9 +2133,30 @@
       <w:r>
         <w:rPr>
           <w:rFonts w:ascii="Times New Roman" w:hAnsi="Times New Roman" w:cs="Times New Roman" w:hint="eastAsia"/>
-          <w:noProof/>
+          <w:color w:val="00B0F0"/>
         </w:rPr>
         <w:t xml:space="preserve"> </w:t>
+      </w:r>
+      <w:r>
+        <w:rPr>
+          <w:rFonts w:ascii="Times New Roman" w:hAnsi="Times New Roman" w:cs="Times New Roman" w:hint="eastAsia"/>
+          <w:color w:val="00B0F0"/>
+        </w:rPr>
+        <w:t>(</w:t>
+      </w:r>
+      <w:r>
+        <w:rPr>
+          <w:rFonts w:ascii="Times New Roman" w:hAnsi="Times New Roman" w:cs="Times New Roman" w:hint="eastAsia"/>
+          <w:color w:val="00B0F0"/>
+        </w:rPr>
+        <w:t>Figure 1</w:t>
+      </w:r>
+      <w:r>
+        <w:rPr>
+          <w:rFonts w:ascii="Times New Roman" w:hAnsi="Times New Roman" w:cs="Times New Roman" w:hint="eastAsia"/>
+          <w:color w:val="00B0F0"/>
+        </w:rPr>
+        <w:t>)</w:t>
       </w:r>
       <w:r>
         <w:rPr>
@@ -1950,7 +2179,7 @@
                     <pic:cNvPicPr/>
                   </pic:nvPicPr>
                   <pic:blipFill>
-                    <a:blip r:embed="rId13">
+                    <a:blip r:embed="rId14">
                       <a:extLst>
                         <a:ext uri="{28A0092B-C50C-407E-A947-70E740481C1C}">
                           <a14:useLocalDpi xmlns:a14="http://schemas.microsoft.com/office/drawing/2010/main" val="0"/>
@@ -1997,7 +2226,7 @@
                     <pic:cNvPicPr/>
                   </pic:nvPicPr>
                   <pic:blipFill>
-                    <a:blip r:embed="rId14">
+                    <a:blip r:embed="rId15">
                       <a:extLst>
                         <a:ext uri="{28A0092B-C50C-407E-A947-70E740481C1C}">
                           <a14:useLocalDpi xmlns:a14="http://schemas.microsoft.com/office/drawing/2010/main" val="0"/>
@@ -2023,8 +2252,6 @@
           </wp:inline>
         </w:drawing>
       </w:r>
-      <w:bookmarkStart w:id="3" w:name="_GoBack"/>
-      <w:bookmarkEnd w:id="3"/>
     </w:p>
     <w:sectPr>
       <w:pgSz w:w="11906" w:h="16838"/>
@@ -6266,7 +6493,7 @@
 </file>
 
 <file path=customXml/itemProps1.xml><?xml version="1.0" encoding="utf-8"?>
-<ds:datastoreItem xmlns:ds="http://schemas.openxmlformats.org/officeDocument/2006/customXml" ds:itemID="{A1A9B302-AB8D-4054-B5CD-A17CAC9340CA}">
+<ds:datastoreItem xmlns:ds="http://schemas.openxmlformats.org/officeDocument/2006/customXml" ds:itemID="{37FB199D-F574-4492-B5D6-6792933F23AD}">
   <ds:schemaRefs>
     <ds:schemaRef ds:uri="http://schemas.openxmlformats.org/officeDocument/2006/bibliography"/>
   </ds:schemaRefs>

</xml_diff>